<commit_message>
Created Initial set of LabVIEW source structure and APIs - library for InstelliSense String Control
</commit_message>
<xml_diff>
--- a/documentation/Design Documentation.docx
+++ b/documentation/Design Documentation.docx
@@ -115,7 +115,31 @@
         <w:rPr>
           <w:lang w:val="en-US"/>
         </w:rPr>
-        <w:t>Developer should be able to specific common and string specific IntelliSense option</w:t>
+        <w:t xml:space="preserve">Developer should be able to </w:t>
+      </w:r>
+      <w:r>
+        <w:rPr>
+          <w:lang w:val="en-US"/>
+        </w:rPr>
+        <w:t xml:space="preserve">specify the </w:t>
+      </w:r>
+      <w:r>
+        <w:rPr>
+          <w:lang w:val="en-US"/>
+        </w:rPr>
+        <w:t xml:space="preserve">common and string </w:t>
+      </w:r>
+      <w:r>
+        <w:rPr>
+          <w:lang w:val="en-US"/>
+        </w:rPr>
+        <w:t xml:space="preserve">control </w:t>
+      </w:r>
+      <w:r>
+        <w:rPr>
+          <w:lang w:val="en-US"/>
+        </w:rPr>
+        <w:t>specific IntelliSense option</w:t>
       </w:r>
     </w:p>
     <w:p>
@@ -182,7 +206,7 @@
       <w:pPr>
         <w:pStyle w:val="ListParagraph"/>
         <w:numPr>
-          <w:ilvl w:val="0"/>
+          <w:ilvl w:val="1"/>
           <w:numId w:val="2"/>
         </w:numPr>
         <w:rPr>
@@ -193,8 +217,106 @@
         <w:rPr>
           <w:lang w:val="en-US"/>
         </w:rPr>
-        <w:t>Suggestion UI will be customizable</w:t>
-      </w:r>
+        <w:t>Suggestion could be case sensitive\</w:t>
+      </w:r>
+      <w:r>
+        <w:rPr>
+          <w:lang w:val="en-US"/>
+        </w:rPr>
+        <w:t>insensitive</w:t>
+      </w:r>
+    </w:p>
+    <w:p>
+      <w:pPr>
+        <w:pStyle w:val="ListParagraph"/>
+        <w:numPr>
+          <w:ilvl w:val="1"/>
+          <w:numId w:val="2"/>
+        </w:numPr>
+        <w:rPr>
+          <w:lang w:val="en-US"/>
+        </w:rPr>
+      </w:pPr>
+      <w:r>
+        <w:rPr>
+          <w:lang w:val="en-US"/>
+        </w:rPr>
+        <w:t xml:space="preserve">Suggestion will be provided for each String Control </w:t>
+      </w:r>
+      <w:r>
+        <w:rPr>
+          <w:lang w:val="en-US"/>
+        </w:rPr>
+        <w:t>separately</w:t>
+      </w:r>
+    </w:p>
+    <w:p>
+      <w:pPr>
+        <w:pStyle w:val="ListParagraph"/>
+        <w:ind w:left="1440"/>
+        <w:rPr>
+          <w:lang w:val="en-US"/>
+        </w:rPr>
+      </w:pPr>
+    </w:p>
+    <w:p>
+      <w:pPr>
+        <w:pStyle w:val="ListParagraph"/>
+        <w:ind w:left="1440"/>
+        <w:rPr>
+          <w:lang w:val="en-US"/>
+        </w:rPr>
+      </w:pPr>
+      <w:r>
+        <w:rPr>
+          <w:noProof/>
+          <w:lang w:eastAsia="en-IN"/>
+        </w:rPr>
+        <w:drawing>
+          <wp:inline distT="0" distB="0" distL="0" distR="0" wp14:anchorId="2CDA387B" wp14:editId="4AB590A3">
+            <wp:extent cx="2324100" cy="2066925"/>
+            <wp:effectExtent l="0" t="0" r="0" b="9525"/>
+            <wp:docPr id="8" name="Picture 8"/>
+            <wp:cNvGraphicFramePr>
+              <a:graphicFrameLocks xmlns:a="http://schemas.openxmlformats.org/drawingml/2006/main" noChangeAspect="1"/>
+            </wp:cNvGraphicFramePr>
+            <a:graphic xmlns:a="http://schemas.openxmlformats.org/drawingml/2006/main">
+              <a:graphicData uri="http://schemas.openxmlformats.org/drawingml/2006/picture">
+                <pic:pic xmlns:pic="http://schemas.openxmlformats.org/drawingml/2006/picture">
+                  <pic:nvPicPr>
+                    <pic:cNvPr id="1" name=""/>
+                    <pic:cNvPicPr/>
+                  </pic:nvPicPr>
+                  <pic:blipFill>
+                    <a:blip r:embed="rId8"/>
+                    <a:stretch>
+                      <a:fillRect/>
+                    </a:stretch>
+                  </pic:blipFill>
+                  <pic:spPr>
+                    <a:xfrm>
+                      <a:off x="0" y="0"/>
+                      <a:ext cx="2324100" cy="2066925"/>
+                    </a:xfrm>
+                    <a:prstGeom prst="rect">
+                      <a:avLst/>
+                    </a:prstGeom>
+                  </pic:spPr>
+                </pic:pic>
+              </a:graphicData>
+            </a:graphic>
+          </wp:inline>
+        </w:drawing>
+      </w:r>
+    </w:p>
+    <w:p>
+      <w:pPr>
+        <w:pStyle w:val="ListParagraph"/>
+        <w:ind w:left="1440"/>
+        <w:rPr>
+          <w:lang w:val="en-US"/>
+        </w:rPr>
+      </w:pPr>
     </w:p>
     <w:p>
       <w:pPr>
@@ -211,6 +333,30 @@
         <w:rPr>
           <w:lang w:val="en-US"/>
         </w:rPr>
+        <w:t>Suggestion UI will be customizable</w:t>
+      </w:r>
+      <w:r>
+        <w:rPr>
+          <w:lang w:val="en-US"/>
+        </w:rPr>
+        <w:t xml:space="preserve"> (Suggestion IO library)</w:t>
+      </w:r>
+    </w:p>
+    <w:p>
+      <w:pPr>
+        <w:pStyle w:val="ListParagraph"/>
+        <w:numPr>
+          <w:ilvl w:val="0"/>
+          <w:numId w:val="2"/>
+        </w:numPr>
+        <w:rPr>
+          <w:lang w:val="en-US"/>
+        </w:rPr>
+      </w:pPr>
+      <w:r>
+        <w:rPr>
+          <w:lang w:val="en-US"/>
+        </w:rPr>
         <w:t xml:space="preserve">Suggestion business logic is not customizable but efficient to display quick results and </w:t>
       </w:r>
       <w:r>
@@ -219,6 +365,13 @@
         </w:rPr>
         <w:t>configurable search intelligence</w:t>
       </w:r>
+    </w:p>
+    <w:p>
+      <w:pPr>
+        <w:rPr>
+          <w:lang w:val="en-US"/>
+        </w:rPr>
+      </w:pPr>
     </w:p>
     <w:p>
       <w:pPr>
@@ -289,7 +442,7 @@
         <mc:AlternateContent>
           <mc:Choice Requires="wps">
             <w:drawing>
-              <wp:anchor distT="0" distB="0" distL="114300" distR="114300" simplePos="0" relativeHeight="251663360" behindDoc="0" locked="0" layoutInCell="1" allowOverlap="1">
+              <wp:anchor distT="0" distB="0" distL="114300" distR="114300" simplePos="0" relativeHeight="251663360" behindDoc="0" locked="0" layoutInCell="1" allowOverlap="1" wp14:anchorId="26061F86" wp14:editId="53F42DA0">
                 <wp:simplePos x="0" y="0"/>
                 <wp:positionH relativeFrom="column">
                   <wp:posOffset>57150</wp:posOffset>
@@ -378,7 +531,7 @@
           </mc:Choice>
           <mc:Fallback>
             <w:pict>
-              <v:rect id="Rectangle 4" o:spid="_x0000_s1026" style="position:absolute;margin-left:4.5pt;margin-top:22.85pt;width:114.75pt;height:44.25pt;z-index:251663360;visibility:visible;mso-wrap-style:square;mso-width-percent:0;mso-wrap-distance-left:9pt;mso-wrap-distance-top:0;mso-wrap-distance-right:9pt;mso-wrap-distance-bottom:0;mso-position-horizontal:absolute;mso-position-horizontal-relative:text;mso-position-vertical:absolute;mso-position-vertical-relative:text;mso-width-percent:0;mso-width-relative:margin;v-text-anchor:middle" o:gfxdata="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" fillcolor="#ed7d31 [3205]" strokecolor="#823b0b [1605]" strokeweight="1pt">
+              <v:rect w14:anchorId="26061F86" id="Rectangle 4" o:spid="_x0000_s1026" style="position:absolute;margin-left:4.5pt;margin-top:22.85pt;width:114.75pt;height:44.25pt;z-index:251663360;visibility:visible;mso-wrap-style:square;mso-width-percent:0;mso-wrap-distance-left:9pt;mso-wrap-distance-top:0;mso-wrap-distance-right:9pt;mso-wrap-distance-bottom:0;mso-position-horizontal:absolute;mso-position-horizontal-relative:text;mso-position-vertical:absolute;mso-position-vertical-relative:text;mso-width-percent:0;mso-width-relative:margin;v-text-anchor:middle" o:gfxdata="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" fillcolor="#ed7d31 [3205]" strokecolor="#823b0b [1605]" strokeweight="1pt">
                 <v:textbox>
                   <w:txbxContent>
                     <w:p>
@@ -429,7 +582,7 @@
         <mc:AlternateContent>
           <mc:Choice Requires="wps">
             <w:drawing>
-              <wp:anchor distT="0" distB="0" distL="114300" distR="114300" simplePos="0" relativeHeight="251659264" behindDoc="0" locked="0" layoutInCell="1" allowOverlap="1">
+              <wp:anchor distT="0" distB="0" distL="114300" distR="114300" simplePos="0" relativeHeight="251659264" behindDoc="0" locked="0" layoutInCell="1" allowOverlap="1" wp14:anchorId="59872AB7" wp14:editId="317E9549">
                 <wp:simplePos x="0" y="0"/>
                 <wp:positionH relativeFrom="column">
                   <wp:posOffset>47625</wp:posOffset>
@@ -509,7 +662,7 @@
           </mc:Choice>
           <mc:Fallback>
             <w:pict>
-              <v:rect id="Rectangle 1" o:spid="_x0000_s1027" style="position:absolute;margin-left:3.75pt;margin-top:122.65pt;width:300.75pt;height:26.25pt;z-index:251659264;visibility:visible;mso-wrap-style:square;mso-width-percent:0;mso-height-percent:0;mso-wrap-distance-left:9pt;mso-wrap-distance-top:0;mso-wrap-distance-right:9pt;mso-wrap-distance-bottom:0;mso-position-horizontal:absolute;mso-position-horizontal-relative:text;mso-position-vertical:absolute;mso-position-vertical-relative:text;mso-width-percent:0;mso-height-percent:0;mso-width-relative:margin;mso-height-relative:margin;v-text-anchor:middle" o:gfxdata="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" fillcolor="#a5a5a5 [3206]" strokecolor="#525252 [1606]" strokeweight="1pt">
+              <v:rect w14:anchorId="59872AB7" id="Rectangle 1" o:spid="_x0000_s1027" style="position:absolute;margin-left:3.75pt;margin-top:122.65pt;width:300.75pt;height:26.25pt;z-index:251659264;visibility:visible;mso-wrap-style:square;mso-width-percent:0;mso-height-percent:0;mso-wrap-distance-left:9pt;mso-wrap-distance-top:0;mso-wrap-distance-right:9pt;mso-wrap-distance-bottom:0;mso-position-horizontal:absolute;mso-position-horizontal-relative:text;mso-position-vertical:absolute;mso-position-vertical-relative:text;mso-width-percent:0;mso-height-percent:0;mso-width-relative:margin;mso-height-relative:margin;v-text-anchor:middle" o:gfxdata="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" fillcolor="#a5a5a5 [3206]" strokecolor="#525252 [1606]" strokeweight="1pt">
                 <v:textbox>
                   <w:txbxContent>
                     <w:p>
@@ -541,7 +694,7 @@
         <mc:AlternateContent>
           <mc:Choice Requires="wps">
             <w:drawing>
-              <wp:anchor distT="0" distB="0" distL="114300" distR="114300" simplePos="0" relativeHeight="251665408" behindDoc="0" locked="0" layoutInCell="1" allowOverlap="1">
+              <wp:anchor distT="0" distB="0" distL="114300" distR="114300" simplePos="0" relativeHeight="251665408" behindDoc="0" locked="0" layoutInCell="1" allowOverlap="1" wp14:anchorId="6031CD16" wp14:editId="7195AE57">
                 <wp:simplePos x="0" y="0"/>
                 <wp:positionH relativeFrom="column">
                   <wp:posOffset>3495675</wp:posOffset>
@@ -610,120 +763,7 @@
         <mc:AlternateContent>
           <mc:Choice Requires="wps">
             <w:drawing>
-              <wp:anchor distT="0" distB="0" distL="114300" distR="114300" simplePos="0" relativeHeight="251661312" behindDoc="0" locked="0" layoutInCell="1" allowOverlap="1" wp14:anchorId="454BFC32" wp14:editId="0F16F3F7">
-                <wp:simplePos x="0" y="0"/>
-                <wp:positionH relativeFrom="column">
-                  <wp:posOffset>47625</wp:posOffset>
-                </wp:positionH>
-                <wp:positionV relativeFrom="paragraph">
-                  <wp:posOffset>595630</wp:posOffset>
-                </wp:positionV>
-                <wp:extent cx="3810000" cy="933450"/>
-                <wp:effectExtent l="0" t="0" r="19050" b="19050"/>
-                <wp:wrapNone/>
-                <wp:docPr id="2" name="Rectangle 2"/>
-                <wp:cNvGraphicFramePr/>
-                <a:graphic xmlns:a="http://schemas.openxmlformats.org/drawingml/2006/main">
-                  <a:graphicData uri="http://schemas.microsoft.com/office/word/2010/wordprocessingShape">
-                    <wps:wsp>
-                      <wps:cNvSpPr/>
-                      <wps:spPr>
-                        <a:xfrm>
-                          <a:off x="0" y="0"/>
-                          <a:ext cx="3810000" cy="933450"/>
-                        </a:xfrm>
-                        <a:prstGeom prst="rect">
-                          <a:avLst/>
-                        </a:prstGeom>
-                      </wps:spPr>
-                      <wps:style>
-                        <a:lnRef idx="1">
-                          <a:schemeClr val="accent4"/>
-                        </a:lnRef>
-                        <a:fillRef idx="2">
-                          <a:schemeClr val="accent4"/>
-                        </a:fillRef>
-                        <a:effectRef idx="1">
-                          <a:schemeClr val="accent4"/>
-                        </a:effectRef>
-                        <a:fontRef idx="minor">
-                          <a:schemeClr val="dk1"/>
-                        </a:fontRef>
-                      </wps:style>
-                      <wps:txbx>
-                        <w:txbxContent>
-                          <w:p>
-                            <w:pPr>
-                              <w:jc w:val="center"/>
-                              <w:rPr>
-                                <w:lang w:val="en-US"/>
-                              </w:rPr>
-                            </w:pPr>
-                            <w:r>
-                              <w:rPr>
-                                <w:lang w:val="en-US"/>
-                              </w:rPr>
-                              <w:t>Strings Monitor library</w:t>
-                            </w:r>
-                          </w:p>
-                        </w:txbxContent>
-                      </wps:txbx>
-                      <wps:bodyPr rot="0" spcFirstLastPara="0" vertOverflow="overflow" horzOverflow="overflow" vert="horz" wrap="square" lIns="91440" tIns="45720" rIns="91440" bIns="45720" numCol="1" spcCol="0" rtlCol="0" fromWordArt="0" anchor="ctr" anchorCtr="0" forceAA="0" compatLnSpc="1">
-                        <a:prstTxWarp prst="textNoShape">
-                          <a:avLst/>
-                        </a:prstTxWarp>
-                        <a:noAutofit/>
-                      </wps:bodyPr>
-                    </wps:wsp>
-                  </a:graphicData>
-                </a:graphic>
-                <wp14:sizeRelH relativeFrom="margin">
-                  <wp14:pctWidth>0</wp14:pctWidth>
-                </wp14:sizeRelH>
-                <wp14:sizeRelV relativeFrom="margin">
-                  <wp14:pctHeight>0</wp14:pctHeight>
-                </wp14:sizeRelV>
-              </wp:anchor>
-            </w:drawing>
-          </mc:Choice>
-          <mc:Fallback>
-            <w:pict>
-              <v:rect w14:anchorId="454BFC32" id="Rectangle 2" o:spid="_x0000_s1028" style="position:absolute;margin-left:3.75pt;margin-top:46.9pt;width:300pt;height:73.5pt;z-index:251661312;visibility:visible;mso-wrap-style:square;mso-width-percent:0;mso-height-percent:0;mso-wrap-distance-left:9pt;mso-wrap-distance-top:0;mso-wrap-distance-right:9pt;mso-wrap-distance-bottom:0;mso-position-horizontal:absolute;mso-position-horizontal-relative:text;mso-position-vertical:absolute;mso-position-vertical-relative:text;mso-width-percent:0;mso-height-percent:0;mso-width-relative:margin;mso-height-relative:margin;v-text-anchor:middle" o:gfxdata="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" fillcolor="#ffd555 [2167]" strokecolor="#ffc000 [3207]" strokeweight=".5pt">
-                <v:fill color2="#ffcc31 [2615]" rotate="t" colors="0 #ffdd9c;.5 #ffd78e;1 #ffd479" focus="100%" type="gradient">
-                  <o:fill v:ext="view" type="gradientUnscaled"/>
-                </v:fill>
-                <v:textbox>
-                  <w:txbxContent>
-                    <w:p>
-                      <w:pPr>
-                        <w:jc w:val="center"/>
-                        <w:rPr>
-                          <w:lang w:val="en-US"/>
-                        </w:rPr>
-                      </w:pPr>
-                      <w:r>
-                        <w:rPr>
-                          <w:lang w:val="en-US"/>
-                        </w:rPr>
-                        <w:t>Strings Monitor library</w:t>
-                      </w:r>
-                    </w:p>
-                  </w:txbxContent>
-                </v:textbox>
-              </v:rect>
-            </w:pict>
-          </mc:Fallback>
-        </mc:AlternateContent>
-      </w:r>
-      <w:r>
-        <w:rPr>
-          <w:noProof/>
-          <w:lang w:eastAsia="en-IN"/>
-        </w:rPr>
-        <mc:AlternateContent>
-          <mc:Choice Requires="wps">
-            <w:drawing>
-              <wp:anchor distT="0" distB="0" distL="114300" distR="114300" simplePos="0" relativeHeight="251664384" behindDoc="0" locked="0" layoutInCell="1" allowOverlap="1">
+              <wp:anchor distT="0" distB="0" distL="114300" distR="114300" simplePos="0" relativeHeight="251664384" behindDoc="0" locked="0" layoutInCell="1" allowOverlap="1" wp14:anchorId="0276779C" wp14:editId="2F3A1FD5">
                 <wp:simplePos x="0" y="0"/>
                 <wp:positionH relativeFrom="column">
                   <wp:posOffset>1552575</wp:posOffset>
@@ -812,7 +852,7 @@
           </mc:Choice>
           <mc:Fallback>
             <w:pict>
-              <v:rect id="Rectangle 5" o:spid="_x0000_s1029" style="position:absolute;margin-left:122.25pt;margin-top:.4pt;width:181.5pt;height:43.5pt;z-index:251664384;visibility:visible;mso-wrap-style:square;mso-width-percent:0;mso-wrap-distance-left:9pt;mso-wrap-distance-top:0;mso-wrap-distance-right:9pt;mso-wrap-distance-bottom:0;mso-position-horizontal:absolute;mso-position-horizontal-relative:text;mso-position-vertical:absolute;mso-position-vertical-relative:text;mso-width-percent:0;mso-width-relative:margin;v-text-anchor:middle" o:gfxdata="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" fillcolor="#70ad47 [3209]" strokecolor="#375623 [1609]" strokeweight="1pt">
+              <v:rect w14:anchorId="0276779C" id="Rectangle 5" o:spid="_x0000_s1028" style="position:absolute;margin-left:122.25pt;margin-top:.4pt;width:181.5pt;height:43.5pt;z-index:251664384;visibility:visible;mso-wrap-style:square;mso-width-percent:0;mso-wrap-distance-left:9pt;mso-wrap-distance-top:0;mso-wrap-distance-right:9pt;mso-wrap-distance-bottom:0;mso-position-horizontal:absolute;mso-position-horizontal-relative:text;mso-position-vertical:absolute;mso-position-vertical-relative:text;mso-width-percent:0;mso-width-relative:margin;v-text-anchor:middle" o:gfxdata="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" fillcolor="#70ad47 [3209]" strokecolor="#375623 [1609]" strokeweight="1pt">
                 <v:textbox>
                   <w:txbxContent>
                     <w:p>
@@ -848,6 +888,20 @@
           </mc:Fallback>
         </mc:AlternateContent>
       </w:r>
+    </w:p>
+    <w:p>
+      <w:pPr>
+        <w:rPr>
+          <w:lang w:val="en-US"/>
+        </w:rPr>
+      </w:pPr>
+    </w:p>
+    <w:p>
+      <w:pPr>
+        <w:rPr>
+          <w:lang w:val="en-US"/>
+        </w:rPr>
+      </w:pPr>
       <w:r>
         <w:rPr>
           <w:noProof/>
@@ -856,15 +910,142 @@
         <mc:AlternateContent>
           <mc:Choice Requires="wps">
             <w:drawing>
-              <wp:anchor distT="0" distB="0" distL="114300" distR="114300" simplePos="0" relativeHeight="251662336" behindDoc="0" locked="0" layoutInCell="1" allowOverlap="1">
+              <wp:anchor distT="0" distB="0" distL="114300" distR="114300" simplePos="0" relativeHeight="251661312" behindDoc="0" locked="0" layoutInCell="1" allowOverlap="1" wp14:anchorId="164E2848" wp14:editId="73E31E67">
                 <wp:simplePos x="0" y="0"/>
                 <wp:positionH relativeFrom="column">
-                  <wp:posOffset>142875</wp:posOffset>
+                  <wp:posOffset>47625</wp:posOffset>
                 </wp:positionH>
                 <wp:positionV relativeFrom="paragraph">
-                  <wp:posOffset>1224280</wp:posOffset>
+                  <wp:posOffset>23495</wp:posOffset>
                 </wp:positionV>
-                <wp:extent cx="3276600" cy="257175"/>
+                <wp:extent cx="3810000" cy="571500"/>
+                <wp:effectExtent l="0" t="0" r="19050" b="19050"/>
+                <wp:wrapNone/>
+                <wp:docPr id="2" name="Rectangle 2"/>
+                <wp:cNvGraphicFramePr/>
+                <a:graphic xmlns:a="http://schemas.openxmlformats.org/drawingml/2006/main">
+                  <a:graphicData uri="http://schemas.microsoft.com/office/word/2010/wordprocessingShape">
+                    <wps:wsp>
+                      <wps:cNvSpPr/>
+                      <wps:spPr>
+                        <a:xfrm>
+                          <a:off x="0" y="0"/>
+                          <a:ext cx="3810000" cy="571500"/>
+                        </a:xfrm>
+                        <a:prstGeom prst="rect">
+                          <a:avLst/>
+                        </a:prstGeom>
+                      </wps:spPr>
+                      <wps:style>
+                        <a:lnRef idx="1">
+                          <a:schemeClr val="accent4"/>
+                        </a:lnRef>
+                        <a:fillRef idx="2">
+                          <a:schemeClr val="accent4"/>
+                        </a:fillRef>
+                        <a:effectRef idx="1">
+                          <a:schemeClr val="accent4"/>
+                        </a:effectRef>
+                        <a:fontRef idx="minor">
+                          <a:schemeClr val="dk1"/>
+                        </a:fontRef>
+                      </wps:style>
+                      <wps:txbx>
+                        <w:txbxContent>
+                          <w:p>
+                            <w:pPr>
+                              <w:jc w:val="center"/>
+                              <w:rPr>
+                                <w:lang w:val="en-US"/>
+                              </w:rPr>
+                            </w:pPr>
+                            <w:r>
+                              <w:rPr>
+                                <w:lang w:val="en-US"/>
+                              </w:rPr>
+                              <w:t>IntelliSense String Control</w:t>
+                            </w:r>
+                          </w:p>
+                        </w:txbxContent>
+                      </wps:txbx>
+                      <wps:bodyPr rot="0" spcFirstLastPara="0" vertOverflow="overflow" horzOverflow="overflow" vert="horz" wrap="square" lIns="91440" tIns="45720" rIns="91440" bIns="45720" numCol="1" spcCol="0" rtlCol="0" fromWordArt="0" anchor="ctr" anchorCtr="0" forceAA="0" compatLnSpc="1">
+                        <a:prstTxWarp prst="textNoShape">
+                          <a:avLst/>
+                        </a:prstTxWarp>
+                        <a:noAutofit/>
+                      </wps:bodyPr>
+                    </wps:wsp>
+                  </a:graphicData>
+                </a:graphic>
+                <wp14:sizeRelH relativeFrom="margin">
+                  <wp14:pctWidth>0</wp14:pctWidth>
+                </wp14:sizeRelH>
+                <wp14:sizeRelV relativeFrom="margin">
+                  <wp14:pctHeight>0</wp14:pctHeight>
+                </wp14:sizeRelV>
+              </wp:anchor>
+            </w:drawing>
+          </mc:Choice>
+          <mc:Fallback>
+            <w:pict>
+              <v:rect w14:anchorId="164E2848" id="Rectangle 2" o:spid="_x0000_s1029" style="position:absolute;margin-left:3.75pt;margin-top:1.85pt;width:300pt;height:45pt;z-index:251661312;visibility:visible;mso-wrap-style:square;mso-width-percent:0;mso-height-percent:0;mso-wrap-distance-left:9pt;mso-wrap-distance-top:0;mso-wrap-distance-right:9pt;mso-wrap-distance-bottom:0;mso-position-horizontal:absolute;mso-position-horizontal-relative:text;mso-position-vertical:absolute;mso-position-vertical-relative:text;mso-width-percent:0;mso-height-percent:0;mso-width-relative:margin;mso-height-relative:margin;v-text-anchor:middle" o:gfxdata="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" fillcolor="#ffd555 [2167]" strokecolor="#ffc000 [3207]" strokeweight=".5pt">
+                <v:fill color2="#ffcc31 [2615]" rotate="t" colors="0 #ffdd9c;.5 #ffd78e;1 #ffd479" focus="100%" type="gradient">
+                  <o:fill v:ext="view" type="gradientUnscaled"/>
+                </v:fill>
+                <v:textbox>
+                  <w:txbxContent>
+                    <w:p>
+                      <w:pPr>
+                        <w:jc w:val="center"/>
+                        <w:rPr>
+                          <w:lang w:val="en-US"/>
+                        </w:rPr>
+                      </w:pPr>
+                      <w:r>
+                        <w:rPr>
+                          <w:lang w:val="en-US"/>
+                        </w:rPr>
+                        <w:t>IntelliSense String Control</w:t>
+                      </w:r>
+                    </w:p>
+                  </w:txbxContent>
+                </v:textbox>
+              </v:rect>
+            </w:pict>
+          </mc:Fallback>
+        </mc:AlternateContent>
+      </w:r>
+    </w:p>
+    <w:p>
+      <w:pPr>
+        <w:rPr>
+          <w:lang w:val="en-US"/>
+        </w:rPr>
+      </w:pPr>
+    </w:p>
+    <w:p>
+      <w:pPr>
+        <w:rPr>
+          <w:lang w:val="en-US"/>
+        </w:rPr>
+      </w:pPr>
+      <w:r>
+        <w:rPr>
+          <w:noProof/>
+          <w:lang w:eastAsia="en-IN"/>
+        </w:rPr>
+        <mc:AlternateContent>
+          <mc:Choice Requires="wps">
+            <w:drawing>
+              <wp:anchor distT="0" distB="0" distL="114300" distR="114300" simplePos="0" relativeHeight="251662336" behindDoc="0" locked="0" layoutInCell="1" allowOverlap="1" wp14:anchorId="7D46D608" wp14:editId="0FF64A57">
+                <wp:simplePos x="0" y="0"/>
+                <wp:positionH relativeFrom="column">
+                  <wp:posOffset>57150</wp:posOffset>
+                </wp:positionH>
+                <wp:positionV relativeFrom="paragraph">
+                  <wp:posOffset>80645</wp:posOffset>
+                </wp:positionV>
+                <wp:extent cx="3771900" cy="257175"/>
                 <wp:effectExtent l="0" t="0" r="19050" b="28575"/>
                 <wp:wrapNone/>
                 <wp:docPr id="3" name="Rectangle 3"/>
@@ -876,7 +1057,7 @@
                       <wps:spPr>
                         <a:xfrm>
                           <a:off x="0" y="0"/>
-                          <a:ext cx="3276600" cy="257175"/>
+                          <a:ext cx="3771900" cy="257175"/>
                         </a:xfrm>
                         <a:prstGeom prst="rect">
                           <a:avLst/>
@@ -911,7 +1092,13 @@
                               <w:rPr>
                                 <w:lang w:val="en-US"/>
                               </w:rPr>
-                              <w:t>Strings Monitor API exposed</w:t>
+                              <w:t xml:space="preserve">String IntelliSense </w:t>
+                            </w:r>
+                            <w:r>
+                              <w:rPr>
+                                <w:lang w:val="en-US"/>
+                              </w:rPr>
+                              <w:t>API exposed</w:t>
                             </w:r>
                           </w:p>
                         </w:txbxContent>
@@ -933,7 +1120,7 @@
           </mc:Choice>
           <mc:Fallback>
             <w:pict>
-              <v:rect id="Rectangle 3" o:spid="_x0000_s1030" style="position:absolute;margin-left:11.25pt;margin-top:96.4pt;width:258pt;height:20.25pt;z-index:251662336;visibility:visible;mso-wrap-style:square;mso-width-percent:0;mso-wrap-distance-left:9pt;mso-wrap-distance-top:0;mso-wrap-distance-right:9pt;mso-wrap-distance-bottom:0;mso-position-horizontal:absolute;mso-position-horizontal-relative:text;mso-position-vertical:absolute;mso-position-vertical-relative:text;mso-width-percent:0;mso-width-relative:margin;v-text-anchor:middle" o:gfxdata="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" fillcolor="#5b9bd5 [3204]" strokecolor="#1f4d78 [1604]" strokeweight="1pt">
+              <v:rect w14:anchorId="7D46D608" id="Rectangle 3" o:spid="_x0000_s1030" style="position:absolute;margin-left:4.5pt;margin-top:6.35pt;width:297pt;height:20.25pt;z-index:251662336;visibility:visible;mso-wrap-style:square;mso-width-percent:0;mso-wrap-distance-left:9pt;mso-wrap-distance-top:0;mso-wrap-distance-right:9pt;mso-wrap-distance-bottom:0;mso-position-horizontal:absolute;mso-position-horizontal-relative:text;mso-position-vertical:absolute;mso-position-vertical-relative:text;mso-width-percent:0;mso-width-relative:margin;v-text-anchor:middle" o:gfxdata="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" fillcolor="#5b9bd5 [3204]" strokecolor="#1f4d78 [1604]" strokeweight="1pt">
                 <v:textbox>
                   <w:txbxContent>
                     <w:p>
@@ -947,7 +1134,13 @@
                         <w:rPr>
                           <w:lang w:val="en-US"/>
                         </w:rPr>
-                        <w:t>Strings Monitor API exposed</w:t>
+                        <w:t xml:space="preserve">String IntelliSense </w:t>
+                      </w:r>
+                      <w:r>
+                        <w:rPr>
+                          <w:lang w:val="en-US"/>
+                        </w:rPr>
+                        <w:t>API exposed</w:t>
                       </w:r>
                     </w:p>
                   </w:txbxContent>
@@ -978,46 +1171,41 @@
           <w:lang w:val="en-US"/>
         </w:rPr>
       </w:pPr>
-    </w:p>
-    <w:p>
-      <w:pPr>
-        <w:rPr>
-          <w:lang w:val="en-US"/>
-        </w:rPr>
-      </w:pPr>
-    </w:p>
-    <w:p>
-      <w:pPr>
-        <w:rPr>
-          <w:lang w:val="en-US"/>
-        </w:rPr>
-      </w:pPr>
-    </w:p>
-    <w:p>
-      <w:pPr>
-        <w:rPr>
-          <w:lang w:val="en-US"/>
-        </w:rPr>
-      </w:pPr>
-    </w:p>
-    <w:p>
-      <w:pPr>
-        <w:rPr>
-          <w:lang w:val="en-US"/>
-        </w:rPr>
-      </w:pPr>
-    </w:p>
-    <w:p>
-      <w:pPr>
-        <w:rPr>
-          <w:lang w:val="en-US"/>
-        </w:rPr>
-      </w:pPr>
-      <w:r>
-        <w:rPr>
-          <w:lang w:val="en-US"/>
-        </w:rPr>
-        <w:t xml:space="preserve">String Monitor library – Gets the string reference to monitor, Gets the Suggestions texts </w:t>
+      <w:r>
+        <w:rPr>
+          <w:lang w:val="en-US"/>
+        </w:rPr>
+        <w:t>String IntelliSense library</w:t>
+      </w:r>
+      <w:r>
+        <w:rPr>
+          <w:lang w:val="en-US"/>
+        </w:rPr>
+        <w:t xml:space="preserve"> – Exposed API layer responsible for interacting </w:t>
+      </w:r>
+      <w:r>
+        <w:rPr>
+          <w:lang w:val="en-US"/>
+        </w:rPr>
+        <w:t>with the User Co</w:t>
+      </w:r>
+      <w:r>
+        <w:rPr>
+          <w:lang w:val="en-US"/>
+        </w:rPr>
+        <w:t>de</w:t>
+      </w:r>
+      <w:r>
+        <w:rPr>
+          <w:lang w:val="en-US"/>
+        </w:rPr>
+        <w:t xml:space="preserve">, </w:t>
+      </w:r>
+      <w:r>
+        <w:rPr>
+          <w:lang w:val="en-US"/>
+        </w:rPr>
+        <w:t xml:space="preserve">Gets the string reference to monitor, Gets the Suggestions texts </w:t>
       </w:r>
       <w:r>
         <w:rPr>
@@ -1028,6 +1216,66 @@
     </w:p>
     <w:p>
       <w:pPr>
+        <w:pStyle w:val="ListParagraph"/>
+        <w:numPr>
+          <w:ilvl w:val="0"/>
+          <w:numId w:val="4"/>
+        </w:numPr>
+        <w:rPr>
+          <w:lang w:val="en-US"/>
+        </w:rPr>
+      </w:pPr>
+      <w:r>
+        <w:rPr>
+          <w:lang w:val="en-US"/>
+        </w:rPr>
+        <w:t>This is like a String Control (XControl \ QControl)</w:t>
+      </w:r>
+    </w:p>
+    <w:p>
+      <w:pPr>
+        <w:pStyle w:val="ListParagraph"/>
+        <w:numPr>
+          <w:ilvl w:val="0"/>
+          <w:numId w:val="4"/>
+        </w:numPr>
+        <w:rPr>
+          <w:lang w:val="en-US"/>
+        </w:rPr>
+      </w:pPr>
+      <w:r>
+        <w:rPr>
+          <w:lang w:val="en-US"/>
+        </w:rPr>
+        <w:t xml:space="preserve">Contains </w:t>
+      </w:r>
+      <w:r>
+        <w:rPr>
+          <w:lang w:val="en-US"/>
+        </w:rPr>
+        <w:t>an</w:t>
+      </w:r>
+      <w:r>
+        <w:rPr>
+          <w:lang w:val="en-US"/>
+        </w:rPr>
+        <w:t xml:space="preserve"> engine to control the properties of it</w:t>
+      </w:r>
+    </w:p>
+    <w:p>
+      <w:pPr>
+        <w:pStyle w:val="ListParagraph"/>
+        <w:numPr>
+          <w:ilvl w:val="0"/>
+          <w:numId w:val="4"/>
+        </w:numPr>
+        <w:rPr>
+          <w:lang w:val="en-US"/>
+        </w:rPr>
+      </w:pPr>
+    </w:p>
+    <w:p>
+      <w:pPr>
         <w:rPr>
           <w:lang w:val="en-US"/>
         </w:rPr>
@@ -1073,7 +1321,19 @@
         <w:rPr>
           <w:lang w:val="en-US"/>
         </w:rPr>
-        <w:t>. By default parent class provides the suggestion as an array of strings and have a API through which user can trigger back the selected text.</w:t>
+        <w:t xml:space="preserve">. By default parent class provides the suggestion as an array of strings and have </w:t>
+      </w:r>
+      <w:r>
+        <w:rPr>
+          <w:lang w:val="en-US"/>
+        </w:rPr>
+        <w:t>an</w:t>
+      </w:r>
+      <w:r>
+        <w:rPr>
+          <w:lang w:val="en-US"/>
+        </w:rPr>
+        <w:t xml:space="preserve"> API through which user can trigger back the selected text.</w:t>
       </w:r>
     </w:p>
     <w:p>
@@ -1119,8 +1379,19 @@
         <w:rPr>
           <w:lang w:val="en-US"/>
         </w:rPr>
-        <w:lastRenderedPageBreak/>
-        <w:t>String Monitor Library</w:t>
+        <w:t xml:space="preserve">String </w:t>
+      </w:r>
+      <w:r>
+        <w:rPr>
+          <w:lang w:val="en-US"/>
+        </w:rPr>
+        <w:t>IntelliSense</w:t>
+      </w:r>
+      <w:r>
+        <w:rPr>
+          <w:lang w:val="en-US"/>
+        </w:rPr>
+        <w:t xml:space="preserve"> Library</w:t>
       </w:r>
       <w:r>
         <w:rPr>
@@ -1149,13 +1420,84 @@
         </w:rPr>
         <w:t>Instantiate</w:t>
       </w:r>
-    </w:p>
-    <w:p>
-      <w:pPr>
-        <w:rPr>
-          <w:lang w:val="en-US"/>
-        </w:rPr>
-      </w:pPr>
+      <w:r>
+        <w:rPr>
+          <w:lang w:val="en-US"/>
+        </w:rPr>
+        <w:t xml:space="preserve"> (Suggestion IO + String ref + String Suggestion List)</w:t>
+      </w:r>
+    </w:p>
+    <w:p>
+      <w:pPr>
+        <w:pStyle w:val="ListParagraph"/>
+        <w:numPr>
+          <w:ilvl w:val="0"/>
+          <w:numId w:val="3"/>
+        </w:numPr>
+        <w:rPr>
+          <w:lang w:val="en-US"/>
+        </w:rPr>
+      </w:pPr>
+      <w:r>
+        <w:rPr>
+          <w:lang w:val="en-US"/>
+        </w:rPr>
+        <w:t>Add string control &amp; suggestion text [single]</w:t>
+      </w:r>
+    </w:p>
+    <w:p>
+      <w:pPr>
+        <w:pStyle w:val="ListParagraph"/>
+        <w:numPr>
+          <w:ilvl w:val="0"/>
+          <w:numId w:val="3"/>
+        </w:numPr>
+        <w:rPr>
+          <w:lang w:val="en-US"/>
+        </w:rPr>
+      </w:pPr>
+      <w:r>
+        <w:rPr>
+          <w:lang w:val="en-US"/>
+        </w:rPr>
+        <w:t>Add string control &amp; suggestion text [many]</w:t>
+      </w:r>
+      <w:r>
+        <w:rPr>
+          <w:lang w:val="en-US"/>
+        </w:rPr>
+        <w:t xml:space="preserve"> – appends</w:t>
+      </w:r>
+    </w:p>
+    <w:p>
+      <w:pPr>
+        <w:pStyle w:val="ListParagraph"/>
+        <w:numPr>
+          <w:ilvl w:val="0"/>
+          <w:numId w:val="3"/>
+        </w:numPr>
+        <w:rPr>
+          <w:lang w:val="en-US"/>
+        </w:rPr>
+      </w:pPr>
+      <w:r>
+        <w:rPr>
+          <w:lang w:val="en-US"/>
+        </w:rPr>
+        <w:t xml:space="preserve">Start </w:t>
+      </w:r>
+      <w:r>
+        <w:rPr>
+          <w:lang w:val="en-US"/>
+        </w:rPr>
+        <w:t>Monitoring</w:t>
+      </w:r>
+      <w:r>
+        <w:rPr>
+          <w:lang w:val="en-US"/>
+        </w:rPr>
+        <w:t xml:space="preserve"> – when the first IntelliSense String Control is created</w:t>
+      </w:r>
     </w:p>
     <w:p>
       <w:pPr>
@@ -1175,15 +1517,8 @@
         <w:rPr>
           <w:lang w:val="en-US"/>
         </w:rPr>
-        <w:t>Add string control &amp; suggestion text [single]</w:t>
-      </w:r>
-    </w:p>
-    <w:p>
-      <w:pPr>
-        <w:rPr>
-          <w:lang w:val="en-US"/>
-        </w:rPr>
-      </w:pPr>
+        <w:t>Add common suggestion text</w:t>
+      </w:r>
     </w:p>
     <w:p>
       <w:pPr>
@@ -1210,194 +1545,60 @@
         <w:rPr>
           <w:lang w:val="en-US"/>
         </w:rPr>
-        <w:t>Add string control &amp; suggestion text [many]</w:t>
-      </w:r>
-    </w:p>
-    <w:p>
-      <w:pPr>
-        <w:rPr>
-          <w:lang w:val="en-US"/>
-        </w:rPr>
-      </w:pPr>
-    </w:p>
-    <w:p>
-      <w:pPr>
-        <w:rPr>
-          <w:lang w:val="en-US"/>
-        </w:rPr>
-      </w:pPr>
-    </w:p>
-    <w:p>
-      <w:pPr>
-        <w:rPr>
-          <w:lang w:val="en-US"/>
-        </w:rPr>
-      </w:pPr>
-    </w:p>
-    <w:p>
-      <w:pPr>
-        <w:pStyle w:val="Heading4"/>
-        <w:rPr>
-          <w:lang w:val="en-US"/>
-        </w:rPr>
-      </w:pPr>
-      <w:r>
-        <w:rPr>
-          <w:lang w:val="en-US"/>
-        </w:rPr>
-        <w:t>Add common suggestion text</w:t>
-      </w:r>
-    </w:p>
-    <w:p>
-      <w:pPr>
-        <w:rPr>
-          <w:lang w:val="en-US"/>
-        </w:rPr>
-      </w:pPr>
-    </w:p>
-    <w:p>
-      <w:pPr>
-        <w:rPr>
-          <w:lang w:val="en-US"/>
-        </w:rPr>
-      </w:pPr>
-    </w:p>
-    <w:p>
-      <w:pPr>
-        <w:rPr>
-          <w:lang w:val="en-US"/>
-        </w:rPr>
-      </w:pPr>
-    </w:p>
-    <w:p>
-      <w:pPr>
-        <w:pStyle w:val="Heading4"/>
-        <w:rPr>
-          <w:lang w:val="en-US"/>
-        </w:rPr>
-      </w:pPr>
-      <w:r>
-        <w:rPr>
-          <w:lang w:val="en-US"/>
-        </w:rPr>
-        <w:t xml:space="preserve">Start </w:t>
-      </w:r>
-      <w:r>
-        <w:rPr>
-          <w:lang w:val="en-US"/>
-        </w:rPr>
-        <w:t>Monitoring</w:t>
-      </w:r>
-    </w:p>
-    <w:p>
-      <w:pPr>
-        <w:rPr>
-          <w:lang w:val="en-US"/>
-        </w:rPr>
-      </w:pPr>
-    </w:p>
-    <w:p>
-      <w:pPr>
-        <w:rPr>
-          <w:lang w:val="en-US"/>
-        </w:rPr>
-      </w:pPr>
-    </w:p>
-    <w:p>
-      <w:pPr>
-        <w:rPr>
-          <w:lang w:val="en-US"/>
-        </w:rPr>
-      </w:pPr>
-    </w:p>
-    <w:p>
-      <w:pPr>
-        <w:pStyle w:val="Heading4"/>
-        <w:rPr>
-          <w:lang w:val="en-US"/>
-        </w:rPr>
-      </w:pPr>
-      <w:r>
-        <w:rPr>
-          <w:lang w:val="en-US"/>
-        </w:rPr>
-        <w:t>Stop</w:t>
-      </w:r>
-      <w:r>
-        <w:rPr>
-          <w:lang w:val="en-US"/>
-        </w:rPr>
-        <w:t xml:space="preserve"> Monitoring</w:t>
-      </w:r>
-    </w:p>
-    <w:p>
-      <w:pPr>
-        <w:rPr>
-          <w:lang w:val="en-US"/>
-        </w:rPr>
-      </w:pPr>
-    </w:p>
-    <w:p>
-      <w:pPr>
-        <w:rPr>
-          <w:lang w:val="en-US"/>
-        </w:rPr>
-      </w:pPr>
-    </w:p>
-    <w:p>
-      <w:pPr>
-        <w:rPr>
-          <w:lang w:val="en-US"/>
-        </w:rPr>
-      </w:pPr>
-    </w:p>
-    <w:p>
-      <w:pPr>
-        <w:pStyle w:val="Heading4"/>
-        <w:rPr>
-          <w:lang w:val="en-US"/>
-        </w:rPr>
-      </w:pPr>
-      <w:r>
-        <w:rPr>
-          <w:lang w:val="en-US"/>
-        </w:rPr>
-        <w:t xml:space="preserve">Stop Monitoring &amp; </w:t>
-      </w:r>
-      <w:r>
-        <w:rPr>
-          <w:lang w:val="en-US"/>
-        </w:rPr>
         <w:t>Destroy</w:t>
       </w:r>
-    </w:p>
-    <w:p>
-      <w:pPr>
-        <w:rPr>
-          <w:lang w:val="en-US"/>
-        </w:rPr>
-      </w:pPr>
-    </w:p>
-    <w:p>
-      <w:pPr>
-        <w:rPr>
-          <w:lang w:val="en-US"/>
-        </w:rPr>
-      </w:pPr>
-    </w:p>
-    <w:p>
-      <w:pPr>
-        <w:pStyle w:val="Heading4"/>
-        <w:rPr>
-          <w:lang w:val="en-US"/>
-        </w:rPr>
-      </w:pPr>
-      <w:r>
-        <w:rPr>
-          <w:lang w:val="en-US"/>
-        </w:rPr>
-        <w:t>Destroy</w:t>
-      </w:r>
+      <w:r>
+        <w:rPr>
+          <w:lang w:val="en-US"/>
+        </w:rPr>
+        <w:t xml:space="preserve"> </w:t>
+      </w:r>
+      <w:r>
+        <w:rPr>
+          <w:lang w:val="en-US"/>
+        </w:rPr>
+        <w:t>/ Destroy all</w:t>
+      </w:r>
+    </w:p>
+    <w:p>
+      <w:pPr>
+        <w:pStyle w:val="ListParagraph"/>
+        <w:numPr>
+          <w:ilvl w:val="0"/>
+          <w:numId w:val="7"/>
+        </w:numPr>
+        <w:rPr>
+          <w:lang w:val="en-US"/>
+        </w:rPr>
+      </w:pPr>
+      <w:bookmarkStart w:id="0" w:name="_GoBack"/>
+      <w:r>
+        <w:rPr>
+          <w:lang w:val="en-US"/>
+        </w:rPr>
+        <w:t>Stop Monitoring</w:t>
+      </w:r>
+      <w:r>
+        <w:rPr>
+          <w:lang w:val="en-US"/>
+        </w:rPr>
+        <w:t xml:space="preserve"> – when no IntelliSense String control available</w:t>
+      </w:r>
+    </w:p>
+    <w:bookmarkEnd w:id="0"/>
+    <w:p>
+      <w:pPr>
+        <w:rPr>
+          <w:lang w:val="en-US"/>
+        </w:rPr>
+      </w:pPr>
+    </w:p>
+    <w:p>
+      <w:pPr>
+        <w:rPr>
+          <w:lang w:val="en-US"/>
+        </w:rPr>
+      </w:pPr>
     </w:p>
     <w:p>
       <w:pPr>
@@ -1431,6 +1632,69 @@
     </w:p>
     <w:p>
       <w:pPr>
+        <w:rPr>
+          <w:lang w:val="en-US"/>
+        </w:rPr>
+      </w:pPr>
+    </w:p>
+    <w:p>
+      <w:pPr>
+        <w:pStyle w:val="Heading3"/>
+        <w:rPr>
+          <w:lang w:val="en-US"/>
+        </w:rPr>
+      </w:pPr>
+      <w:r>
+        <w:rPr>
+          <w:lang w:val="en-US"/>
+        </w:rPr>
+        <w:t>Quick Suggestion library</w:t>
+      </w:r>
+    </w:p>
+    <w:p>
+      <w:pPr>
+        <w:rPr>
+          <w:lang w:val="en-US"/>
+        </w:rPr>
+      </w:pPr>
+    </w:p>
+    <w:p>
+      <w:pPr>
+        <w:rPr>
+          <w:lang w:val="en-US"/>
+        </w:rPr>
+      </w:pPr>
+    </w:p>
+    <w:p>
+      <w:pPr>
+        <w:rPr>
+          <w:lang w:val="en-US"/>
+        </w:rPr>
+      </w:pPr>
+    </w:p>
+    <w:p>
+      <w:pPr>
+        <w:pStyle w:val="Heading3"/>
+        <w:rPr>
+          <w:lang w:val="en-US"/>
+        </w:rPr>
+      </w:pPr>
+      <w:r>
+        <w:rPr>
+          <w:lang w:val="en-US"/>
+        </w:rPr>
+        <w:t>Suggestion IO library</w:t>
+      </w:r>
+    </w:p>
+    <w:p>
+      <w:pPr>
+        <w:rPr>
+          <w:lang w:val="en-US"/>
+        </w:rPr>
+      </w:pPr>
+    </w:p>
+    <w:p>
+      <w:pPr>
         <w:pStyle w:val="Heading4"/>
         <w:rPr>
           <w:lang w:val="en-US"/>
@@ -1440,135 +1704,6 @@
         <w:rPr>
           <w:lang w:val="en-US"/>
         </w:rPr>
-        <w:t>Example</w:t>
-      </w:r>
-    </w:p>
-    <w:p>
-      <w:pPr>
-        <w:tabs>
-          <w:tab w:val="left" w:pos="6540"/>
-        </w:tabs>
-        <w:rPr>
-          <w:lang w:val="en-US"/>
-        </w:rPr>
-      </w:pPr>
-    </w:p>
-    <w:p>
-      <w:pPr>
-        <w:pStyle w:val="Heading3"/>
-        <w:rPr>
-          <w:lang w:val="en-US"/>
-        </w:rPr>
-      </w:pPr>
-      <w:r>
-        <w:rPr>
-          <w:lang w:val="en-US"/>
-        </w:rPr>
-        <w:lastRenderedPageBreak/>
-        <w:t>String Monitor library engine</w:t>
-      </w:r>
-      <w:r>
-        <w:rPr>
-          <w:lang w:val="en-US"/>
-        </w:rPr>
-        <w:tab/>
-      </w:r>
-    </w:p>
-    <w:p>
-      <w:pPr>
-        <w:rPr>
-          <w:lang w:val="en-US"/>
-        </w:rPr>
-      </w:pPr>
-    </w:p>
-    <w:p>
-      <w:pPr>
-        <w:rPr>
-          <w:lang w:val="en-US"/>
-        </w:rPr>
-      </w:pPr>
-    </w:p>
-    <w:p>
-      <w:pPr>
-        <w:rPr>
-          <w:lang w:val="en-US"/>
-        </w:rPr>
-      </w:pPr>
-    </w:p>
-    <w:p>
-      <w:pPr>
-        <w:rPr>
-          <w:lang w:val="en-US"/>
-        </w:rPr>
-      </w:pPr>
-    </w:p>
-    <w:p>
-      <w:pPr>
-        <w:pStyle w:val="Heading3"/>
-        <w:rPr>
-          <w:lang w:val="en-US"/>
-        </w:rPr>
-      </w:pPr>
-      <w:r>
-        <w:rPr>
-          <w:lang w:val="en-US"/>
-        </w:rPr>
-        <w:t>Quick Suggestion library</w:t>
-      </w:r>
-    </w:p>
-    <w:p>
-      <w:pPr>
-        <w:rPr>
-          <w:lang w:val="en-US"/>
-        </w:rPr>
-      </w:pPr>
-    </w:p>
-    <w:p>
-      <w:pPr>
-        <w:rPr>
-          <w:lang w:val="en-US"/>
-        </w:rPr>
-      </w:pPr>
-    </w:p>
-    <w:p>
-      <w:pPr>
-        <w:rPr>
-          <w:lang w:val="en-US"/>
-        </w:rPr>
-      </w:pPr>
-    </w:p>
-    <w:p>
-      <w:pPr>
-        <w:pStyle w:val="Heading3"/>
-        <w:rPr>
-          <w:lang w:val="en-US"/>
-        </w:rPr>
-      </w:pPr>
-      <w:r>
-        <w:rPr>
-          <w:lang w:val="en-US"/>
-        </w:rPr>
-        <w:t>Suggestion IO library</w:t>
-      </w:r>
-    </w:p>
-    <w:p>
-      <w:pPr>
-        <w:rPr>
-          <w:lang w:val="en-US"/>
-        </w:rPr>
-      </w:pPr>
-    </w:p>
-    <w:p>
-      <w:pPr>
-        <w:pStyle w:val="Heading4"/>
-        <w:rPr>
-          <w:lang w:val="en-US"/>
-        </w:rPr>
-      </w:pPr>
-      <w:r>
-        <w:rPr>
-          <w:lang w:val="en-US"/>
-        </w:rPr>
         <w:t>Default \ Parent implementation</w:t>
       </w:r>
     </w:p>
@@ -1657,6 +1792,7 @@
           <w:lang w:val="en-US"/>
         </w:rPr>
       </w:pPr>
+      <w:commentRangeStart w:id="1"/>
       <w:r>
         <w:rPr>
           <w:lang w:val="en-US"/>
@@ -1669,22 +1805,27 @@
         </w:rPr>
         <w:t>.</w:t>
       </w:r>
-    </w:p>
-    <w:p>
-      <w:pPr>
-        <w:rPr>
-          <w:lang w:val="en-US"/>
-        </w:rPr>
-      </w:pPr>
-    </w:p>
-    <w:p>
-      <w:pPr>
-        <w:rPr>
-          <w:lang w:val="en-US"/>
-        </w:rPr>
-      </w:pPr>
-      <w:bookmarkStart w:id="0" w:name="_GoBack"/>
-      <w:bookmarkEnd w:id="0"/>
+      <w:commentRangeEnd w:id="1"/>
+      <w:r>
+        <w:rPr>
+          <w:rStyle w:val="CommentReference"/>
+        </w:rPr>
+        <w:commentReference w:id="1"/>
+      </w:r>
+    </w:p>
+    <w:p>
+      <w:pPr>
+        <w:rPr>
+          <w:lang w:val="en-US"/>
+        </w:rPr>
+      </w:pPr>
+    </w:p>
+    <w:p>
+      <w:pPr>
+        <w:rPr>
+          <w:lang w:val="en-US"/>
+        </w:rPr>
+      </w:pPr>
     </w:p>
     <w:p>
       <w:pPr>
@@ -1725,6 +1866,33 @@
     </w:sectPr>
   </w:body>
 </w:document>
+</file>
+
+<file path=word/comments.xml><?xml version="1.0" encoding="utf-8"?>
+<w:comments xmlns:wpc="http://schemas.microsoft.com/office/word/2010/wordprocessingCanvas" xmlns:mc="http://schemas.openxmlformats.org/markup-compatibility/2006" xmlns:o="urn:schemas-microsoft-com:office:office" xmlns:r="http://schemas.openxmlformats.org/officeDocument/2006/relationships" xmlns:m="http://schemas.openxmlformats.org/officeDocument/2006/math" xmlns:v="urn:schemas-microsoft-com:vml" xmlns:wp14="http://schemas.microsoft.com/office/word/2010/wordprocessingDrawing" xmlns:wp="http://schemas.openxmlformats.org/drawingml/2006/wordprocessingDrawing" xmlns:w10="urn:schemas-microsoft-com:office:word" xmlns:w="http://schemas.openxmlformats.org/wordprocessingml/2006/main" xmlns:w14="http://schemas.microsoft.com/office/word/2010/wordml" xmlns:w15="http://schemas.microsoft.com/office/word/2012/wordml" xmlns:wpg="http://schemas.microsoft.com/office/word/2010/wordprocessingGroup" xmlns:wpi="http://schemas.microsoft.com/office/word/2010/wordprocessingInk" xmlns:wne="http://schemas.microsoft.com/office/word/2006/wordml" xmlns:wps="http://schemas.microsoft.com/office/word/2010/wordprocessingShape" mc:Ignorable="w14 w15 wp14">
+  <w:comment w:id="1" w:author="Navin Subramani" w:date="2019-04-07T22:32:00Z" w:initials="NS">
+    <w:p>
+      <w:pPr>
+        <w:pStyle w:val="CommentText"/>
+      </w:pPr>
+      <w:r>
+        <w:rPr>
+          <w:rStyle w:val="CommentReference"/>
+        </w:rPr>
+        <w:annotationRef/>
+      </w:r>
+      <w:r>
+        <w:t>This might not be needed</w:t>
+      </w:r>
+    </w:p>
+  </w:comment>
+</w:comments>
+</file>
+
+<file path=word/commentsExtended.xml><?xml version="1.0" encoding="utf-8"?>
+<w15:commentsEx xmlns:wpc="http://schemas.microsoft.com/office/word/2010/wordprocessingCanvas" xmlns:mc="http://schemas.openxmlformats.org/markup-compatibility/2006" xmlns:o="urn:schemas-microsoft-com:office:office" xmlns:r="http://schemas.openxmlformats.org/officeDocument/2006/relationships" xmlns:m="http://schemas.openxmlformats.org/officeDocument/2006/math" xmlns:v="urn:schemas-microsoft-com:vml" xmlns:wp14="http://schemas.microsoft.com/office/word/2010/wordprocessingDrawing" xmlns:wp="http://schemas.openxmlformats.org/drawingml/2006/wordprocessingDrawing" xmlns:w10="urn:schemas-microsoft-com:office:word" xmlns:w="http://schemas.openxmlformats.org/wordprocessingml/2006/main" xmlns:w14="http://schemas.microsoft.com/office/word/2010/wordml" xmlns:w15="http://schemas.microsoft.com/office/word/2012/wordml" xmlns:wpg="http://schemas.microsoft.com/office/word/2010/wordprocessingGroup" xmlns:wpi="http://schemas.microsoft.com/office/word/2010/wordprocessingInk" xmlns:wne="http://schemas.microsoft.com/office/word/2006/wordml" xmlns:wps="http://schemas.microsoft.com/office/word/2010/wordprocessingShape" mc:Ignorable="w14 w15 wp14">
+  <w15:commentEx w15:paraId="4801C38D" w15:done="0"/>
+</w15:commentsEx>
 </file>
 
 <file path=word/endnotes.xml><?xml version="1.0" encoding="utf-8"?>
@@ -1893,9 +2061,122 @@
     </w:lvl>
   </w:abstractNum>
   <w:abstractNum w:abstractNumId="1" w15:restartNumberingAfterBreak="0">
+    <w:nsid w:val="208B21FF"/>
+    <w:multiLevelType w:val="hybridMultilevel"/>
+    <w:tmpl w:val="CC5A1FBE"/>
+    <w:lvl w:ilvl="0" w:tplc="40090001">
+      <w:start w:val="1"/>
+      <w:numFmt w:val="bullet"/>
+      <w:lvlText w:val=""/>
+      <w:lvlJc w:val="left"/>
+      <w:pPr>
+        <w:ind w:left="720" w:hanging="360"/>
+      </w:pPr>
+      <w:rPr>
+        <w:rFonts w:ascii="Symbol" w:hAnsi="Symbol" w:hint="default"/>
+      </w:rPr>
+    </w:lvl>
+    <w:lvl w:ilvl="1" w:tplc="40090003" w:tentative="1">
+      <w:start w:val="1"/>
+      <w:numFmt w:val="bullet"/>
+      <w:lvlText w:val="o"/>
+      <w:lvlJc w:val="left"/>
+      <w:pPr>
+        <w:ind w:left="1440" w:hanging="360"/>
+      </w:pPr>
+      <w:rPr>
+        <w:rFonts w:ascii="Courier New" w:hAnsi="Courier New" w:cs="Courier New" w:hint="default"/>
+      </w:rPr>
+    </w:lvl>
+    <w:lvl w:ilvl="2" w:tplc="40090005" w:tentative="1">
+      <w:start w:val="1"/>
+      <w:numFmt w:val="bullet"/>
+      <w:lvlText w:val=""/>
+      <w:lvlJc w:val="left"/>
+      <w:pPr>
+        <w:ind w:left="2160" w:hanging="360"/>
+      </w:pPr>
+      <w:rPr>
+        <w:rFonts w:ascii="Wingdings" w:hAnsi="Wingdings" w:hint="default"/>
+      </w:rPr>
+    </w:lvl>
+    <w:lvl w:ilvl="3" w:tplc="40090001" w:tentative="1">
+      <w:start w:val="1"/>
+      <w:numFmt w:val="bullet"/>
+      <w:lvlText w:val=""/>
+      <w:lvlJc w:val="left"/>
+      <w:pPr>
+        <w:ind w:left="2880" w:hanging="360"/>
+      </w:pPr>
+      <w:rPr>
+        <w:rFonts w:ascii="Symbol" w:hAnsi="Symbol" w:hint="default"/>
+      </w:rPr>
+    </w:lvl>
+    <w:lvl w:ilvl="4" w:tplc="40090003" w:tentative="1">
+      <w:start w:val="1"/>
+      <w:numFmt w:val="bullet"/>
+      <w:lvlText w:val="o"/>
+      <w:lvlJc w:val="left"/>
+      <w:pPr>
+        <w:ind w:left="3600" w:hanging="360"/>
+      </w:pPr>
+      <w:rPr>
+        <w:rFonts w:ascii="Courier New" w:hAnsi="Courier New" w:cs="Courier New" w:hint="default"/>
+      </w:rPr>
+    </w:lvl>
+    <w:lvl w:ilvl="5" w:tplc="40090005" w:tentative="1">
+      <w:start w:val="1"/>
+      <w:numFmt w:val="bullet"/>
+      <w:lvlText w:val=""/>
+      <w:lvlJc w:val="left"/>
+      <w:pPr>
+        <w:ind w:left="4320" w:hanging="360"/>
+      </w:pPr>
+      <w:rPr>
+        <w:rFonts w:ascii="Wingdings" w:hAnsi="Wingdings" w:hint="default"/>
+      </w:rPr>
+    </w:lvl>
+    <w:lvl w:ilvl="6" w:tplc="40090001" w:tentative="1">
+      <w:start w:val="1"/>
+      <w:numFmt w:val="bullet"/>
+      <w:lvlText w:val=""/>
+      <w:lvlJc w:val="left"/>
+      <w:pPr>
+        <w:ind w:left="5040" w:hanging="360"/>
+      </w:pPr>
+      <w:rPr>
+        <w:rFonts w:ascii="Symbol" w:hAnsi="Symbol" w:hint="default"/>
+      </w:rPr>
+    </w:lvl>
+    <w:lvl w:ilvl="7" w:tplc="40090003" w:tentative="1">
+      <w:start w:val="1"/>
+      <w:numFmt w:val="bullet"/>
+      <w:lvlText w:val="o"/>
+      <w:lvlJc w:val="left"/>
+      <w:pPr>
+        <w:ind w:left="5760" w:hanging="360"/>
+      </w:pPr>
+      <w:rPr>
+        <w:rFonts w:ascii="Courier New" w:hAnsi="Courier New" w:cs="Courier New" w:hint="default"/>
+      </w:rPr>
+    </w:lvl>
+    <w:lvl w:ilvl="8" w:tplc="40090005" w:tentative="1">
+      <w:start w:val="1"/>
+      <w:numFmt w:val="bullet"/>
+      <w:lvlText w:val=""/>
+      <w:lvlJc w:val="left"/>
+      <w:pPr>
+        <w:ind w:left="6480" w:hanging="360"/>
+      </w:pPr>
+      <w:rPr>
+        <w:rFonts w:ascii="Wingdings" w:hAnsi="Wingdings" w:hint="default"/>
+      </w:rPr>
+    </w:lvl>
+  </w:abstractNum>
+  <w:abstractNum w:abstractNumId="2" w15:restartNumberingAfterBreak="0">
     <w:nsid w:val="4C3A1DB5"/>
     <w:multiLevelType w:val="hybridMultilevel"/>
-    <w:tmpl w:val="30A23288"/>
+    <w:tmpl w:val="49E2F092"/>
     <w:lvl w:ilvl="0" w:tplc="40090001">
       <w:start w:val="1"/>
       <w:numFmt w:val="bullet"/>
@@ -2005,7 +2286,233 @@
       </w:rPr>
     </w:lvl>
   </w:abstractNum>
-  <w:abstractNum w:abstractNumId="2" w15:restartNumberingAfterBreak="0">
+  <w:abstractNum w:abstractNumId="3" w15:restartNumberingAfterBreak="0">
+    <w:nsid w:val="50DD7D7F"/>
+    <w:multiLevelType w:val="hybridMultilevel"/>
+    <w:tmpl w:val="7CF06A04"/>
+    <w:lvl w:ilvl="0" w:tplc="40090001">
+      <w:start w:val="1"/>
+      <w:numFmt w:val="bullet"/>
+      <w:lvlText w:val=""/>
+      <w:lvlJc w:val="left"/>
+      <w:pPr>
+        <w:ind w:left="720" w:hanging="360"/>
+      </w:pPr>
+      <w:rPr>
+        <w:rFonts w:ascii="Symbol" w:hAnsi="Symbol" w:hint="default"/>
+      </w:rPr>
+    </w:lvl>
+    <w:lvl w:ilvl="1" w:tplc="40090003" w:tentative="1">
+      <w:start w:val="1"/>
+      <w:numFmt w:val="bullet"/>
+      <w:lvlText w:val="o"/>
+      <w:lvlJc w:val="left"/>
+      <w:pPr>
+        <w:ind w:left="1440" w:hanging="360"/>
+      </w:pPr>
+      <w:rPr>
+        <w:rFonts w:ascii="Courier New" w:hAnsi="Courier New" w:cs="Courier New" w:hint="default"/>
+      </w:rPr>
+    </w:lvl>
+    <w:lvl w:ilvl="2" w:tplc="40090005" w:tentative="1">
+      <w:start w:val="1"/>
+      <w:numFmt w:val="bullet"/>
+      <w:lvlText w:val=""/>
+      <w:lvlJc w:val="left"/>
+      <w:pPr>
+        <w:ind w:left="2160" w:hanging="360"/>
+      </w:pPr>
+      <w:rPr>
+        <w:rFonts w:ascii="Wingdings" w:hAnsi="Wingdings" w:hint="default"/>
+      </w:rPr>
+    </w:lvl>
+    <w:lvl w:ilvl="3" w:tplc="40090001" w:tentative="1">
+      <w:start w:val="1"/>
+      <w:numFmt w:val="bullet"/>
+      <w:lvlText w:val=""/>
+      <w:lvlJc w:val="left"/>
+      <w:pPr>
+        <w:ind w:left="2880" w:hanging="360"/>
+      </w:pPr>
+      <w:rPr>
+        <w:rFonts w:ascii="Symbol" w:hAnsi="Symbol" w:hint="default"/>
+      </w:rPr>
+    </w:lvl>
+    <w:lvl w:ilvl="4" w:tplc="40090003" w:tentative="1">
+      <w:start w:val="1"/>
+      <w:numFmt w:val="bullet"/>
+      <w:lvlText w:val="o"/>
+      <w:lvlJc w:val="left"/>
+      <w:pPr>
+        <w:ind w:left="3600" w:hanging="360"/>
+      </w:pPr>
+      <w:rPr>
+        <w:rFonts w:ascii="Courier New" w:hAnsi="Courier New" w:cs="Courier New" w:hint="default"/>
+      </w:rPr>
+    </w:lvl>
+    <w:lvl w:ilvl="5" w:tplc="40090005" w:tentative="1">
+      <w:start w:val="1"/>
+      <w:numFmt w:val="bullet"/>
+      <w:lvlText w:val=""/>
+      <w:lvlJc w:val="left"/>
+      <w:pPr>
+        <w:ind w:left="4320" w:hanging="360"/>
+      </w:pPr>
+      <w:rPr>
+        <w:rFonts w:ascii="Wingdings" w:hAnsi="Wingdings" w:hint="default"/>
+      </w:rPr>
+    </w:lvl>
+    <w:lvl w:ilvl="6" w:tplc="40090001" w:tentative="1">
+      <w:start w:val="1"/>
+      <w:numFmt w:val="bullet"/>
+      <w:lvlText w:val=""/>
+      <w:lvlJc w:val="left"/>
+      <w:pPr>
+        <w:ind w:left="5040" w:hanging="360"/>
+      </w:pPr>
+      <w:rPr>
+        <w:rFonts w:ascii="Symbol" w:hAnsi="Symbol" w:hint="default"/>
+      </w:rPr>
+    </w:lvl>
+    <w:lvl w:ilvl="7" w:tplc="40090003" w:tentative="1">
+      <w:start w:val="1"/>
+      <w:numFmt w:val="bullet"/>
+      <w:lvlText w:val="o"/>
+      <w:lvlJc w:val="left"/>
+      <w:pPr>
+        <w:ind w:left="5760" w:hanging="360"/>
+      </w:pPr>
+      <w:rPr>
+        <w:rFonts w:ascii="Courier New" w:hAnsi="Courier New" w:cs="Courier New" w:hint="default"/>
+      </w:rPr>
+    </w:lvl>
+    <w:lvl w:ilvl="8" w:tplc="40090005" w:tentative="1">
+      <w:start w:val="1"/>
+      <w:numFmt w:val="bullet"/>
+      <w:lvlText w:val=""/>
+      <w:lvlJc w:val="left"/>
+      <w:pPr>
+        <w:ind w:left="6480" w:hanging="360"/>
+      </w:pPr>
+      <w:rPr>
+        <w:rFonts w:ascii="Wingdings" w:hAnsi="Wingdings" w:hint="default"/>
+      </w:rPr>
+    </w:lvl>
+  </w:abstractNum>
+  <w:abstractNum w:abstractNumId="4" w15:restartNumberingAfterBreak="0">
+    <w:nsid w:val="5F3122F6"/>
+    <w:multiLevelType w:val="hybridMultilevel"/>
+    <w:tmpl w:val="C1649682"/>
+    <w:lvl w:ilvl="0" w:tplc="40090001">
+      <w:start w:val="1"/>
+      <w:numFmt w:val="bullet"/>
+      <w:lvlText w:val=""/>
+      <w:lvlJc w:val="left"/>
+      <w:pPr>
+        <w:ind w:left="720" w:hanging="360"/>
+      </w:pPr>
+      <w:rPr>
+        <w:rFonts w:ascii="Symbol" w:hAnsi="Symbol" w:hint="default"/>
+      </w:rPr>
+    </w:lvl>
+    <w:lvl w:ilvl="1" w:tplc="40090003" w:tentative="1">
+      <w:start w:val="1"/>
+      <w:numFmt w:val="bullet"/>
+      <w:lvlText w:val="o"/>
+      <w:lvlJc w:val="left"/>
+      <w:pPr>
+        <w:ind w:left="1440" w:hanging="360"/>
+      </w:pPr>
+      <w:rPr>
+        <w:rFonts w:ascii="Courier New" w:hAnsi="Courier New" w:cs="Courier New" w:hint="default"/>
+      </w:rPr>
+    </w:lvl>
+    <w:lvl w:ilvl="2" w:tplc="40090005" w:tentative="1">
+      <w:start w:val="1"/>
+      <w:numFmt w:val="bullet"/>
+      <w:lvlText w:val=""/>
+      <w:lvlJc w:val="left"/>
+      <w:pPr>
+        <w:ind w:left="2160" w:hanging="360"/>
+      </w:pPr>
+      <w:rPr>
+        <w:rFonts w:ascii="Wingdings" w:hAnsi="Wingdings" w:hint="default"/>
+      </w:rPr>
+    </w:lvl>
+    <w:lvl w:ilvl="3" w:tplc="40090001" w:tentative="1">
+      <w:start w:val="1"/>
+      <w:numFmt w:val="bullet"/>
+      <w:lvlText w:val=""/>
+      <w:lvlJc w:val="left"/>
+      <w:pPr>
+        <w:ind w:left="2880" w:hanging="360"/>
+      </w:pPr>
+      <w:rPr>
+        <w:rFonts w:ascii="Symbol" w:hAnsi="Symbol" w:hint="default"/>
+      </w:rPr>
+    </w:lvl>
+    <w:lvl w:ilvl="4" w:tplc="40090003" w:tentative="1">
+      <w:start w:val="1"/>
+      <w:numFmt w:val="bullet"/>
+      <w:lvlText w:val="o"/>
+      <w:lvlJc w:val="left"/>
+      <w:pPr>
+        <w:ind w:left="3600" w:hanging="360"/>
+      </w:pPr>
+      <w:rPr>
+        <w:rFonts w:ascii="Courier New" w:hAnsi="Courier New" w:cs="Courier New" w:hint="default"/>
+      </w:rPr>
+    </w:lvl>
+    <w:lvl w:ilvl="5" w:tplc="40090005" w:tentative="1">
+      <w:start w:val="1"/>
+      <w:numFmt w:val="bullet"/>
+      <w:lvlText w:val=""/>
+      <w:lvlJc w:val="left"/>
+      <w:pPr>
+        <w:ind w:left="4320" w:hanging="360"/>
+      </w:pPr>
+      <w:rPr>
+        <w:rFonts w:ascii="Wingdings" w:hAnsi="Wingdings" w:hint="default"/>
+      </w:rPr>
+    </w:lvl>
+    <w:lvl w:ilvl="6" w:tplc="40090001" w:tentative="1">
+      <w:start w:val="1"/>
+      <w:numFmt w:val="bullet"/>
+      <w:lvlText w:val=""/>
+      <w:lvlJc w:val="left"/>
+      <w:pPr>
+        <w:ind w:left="5040" w:hanging="360"/>
+      </w:pPr>
+      <w:rPr>
+        <w:rFonts w:ascii="Symbol" w:hAnsi="Symbol" w:hint="default"/>
+      </w:rPr>
+    </w:lvl>
+    <w:lvl w:ilvl="7" w:tplc="40090003" w:tentative="1">
+      <w:start w:val="1"/>
+      <w:numFmt w:val="bullet"/>
+      <w:lvlText w:val="o"/>
+      <w:lvlJc w:val="left"/>
+      <w:pPr>
+        <w:ind w:left="5760" w:hanging="360"/>
+      </w:pPr>
+      <w:rPr>
+        <w:rFonts w:ascii="Courier New" w:hAnsi="Courier New" w:cs="Courier New" w:hint="default"/>
+      </w:rPr>
+    </w:lvl>
+    <w:lvl w:ilvl="8" w:tplc="40090005" w:tentative="1">
+      <w:start w:val="1"/>
+      <w:numFmt w:val="bullet"/>
+      <w:lvlText w:val=""/>
+      <w:lvlJc w:val="left"/>
+      <w:pPr>
+        <w:ind w:left="6480" w:hanging="360"/>
+      </w:pPr>
+      <w:rPr>
+        <w:rFonts w:ascii="Wingdings" w:hAnsi="Wingdings" w:hint="default"/>
+      </w:rPr>
+    </w:lvl>
+  </w:abstractNum>
+  <w:abstractNum w:abstractNumId="5" w15:restartNumberingAfterBreak="0">
     <w:nsid w:val="67A624C4"/>
     <w:multiLevelType w:val="hybridMultilevel"/>
     <w:tmpl w:val="3D2872D2"/>
@@ -2089,18 +2596,151 @@
       <w:pPr>
         <w:ind w:left="6480" w:hanging="180"/>
       </w:pPr>
+    </w:lvl>
+  </w:abstractNum>
+  <w:abstractNum w:abstractNumId="6" w15:restartNumberingAfterBreak="0">
+    <w:nsid w:val="7F78635E"/>
+    <w:multiLevelType w:val="hybridMultilevel"/>
+    <w:tmpl w:val="9AFAFB56"/>
+    <w:lvl w:ilvl="0" w:tplc="40090001">
+      <w:start w:val="1"/>
+      <w:numFmt w:val="bullet"/>
+      <w:lvlText w:val=""/>
+      <w:lvlJc w:val="left"/>
+      <w:pPr>
+        <w:ind w:left="720" w:hanging="360"/>
+      </w:pPr>
+      <w:rPr>
+        <w:rFonts w:ascii="Symbol" w:hAnsi="Symbol" w:hint="default"/>
+      </w:rPr>
+    </w:lvl>
+    <w:lvl w:ilvl="1" w:tplc="40090003" w:tentative="1">
+      <w:start w:val="1"/>
+      <w:numFmt w:val="bullet"/>
+      <w:lvlText w:val="o"/>
+      <w:lvlJc w:val="left"/>
+      <w:pPr>
+        <w:ind w:left="1440" w:hanging="360"/>
+      </w:pPr>
+      <w:rPr>
+        <w:rFonts w:ascii="Courier New" w:hAnsi="Courier New" w:cs="Courier New" w:hint="default"/>
+      </w:rPr>
+    </w:lvl>
+    <w:lvl w:ilvl="2" w:tplc="40090005" w:tentative="1">
+      <w:start w:val="1"/>
+      <w:numFmt w:val="bullet"/>
+      <w:lvlText w:val=""/>
+      <w:lvlJc w:val="left"/>
+      <w:pPr>
+        <w:ind w:left="2160" w:hanging="360"/>
+      </w:pPr>
+      <w:rPr>
+        <w:rFonts w:ascii="Wingdings" w:hAnsi="Wingdings" w:hint="default"/>
+      </w:rPr>
+    </w:lvl>
+    <w:lvl w:ilvl="3" w:tplc="40090001" w:tentative="1">
+      <w:start w:val="1"/>
+      <w:numFmt w:val="bullet"/>
+      <w:lvlText w:val=""/>
+      <w:lvlJc w:val="left"/>
+      <w:pPr>
+        <w:ind w:left="2880" w:hanging="360"/>
+      </w:pPr>
+      <w:rPr>
+        <w:rFonts w:ascii="Symbol" w:hAnsi="Symbol" w:hint="default"/>
+      </w:rPr>
+    </w:lvl>
+    <w:lvl w:ilvl="4" w:tplc="40090003" w:tentative="1">
+      <w:start w:val="1"/>
+      <w:numFmt w:val="bullet"/>
+      <w:lvlText w:val="o"/>
+      <w:lvlJc w:val="left"/>
+      <w:pPr>
+        <w:ind w:left="3600" w:hanging="360"/>
+      </w:pPr>
+      <w:rPr>
+        <w:rFonts w:ascii="Courier New" w:hAnsi="Courier New" w:cs="Courier New" w:hint="default"/>
+      </w:rPr>
+    </w:lvl>
+    <w:lvl w:ilvl="5" w:tplc="40090005" w:tentative="1">
+      <w:start w:val="1"/>
+      <w:numFmt w:val="bullet"/>
+      <w:lvlText w:val=""/>
+      <w:lvlJc w:val="left"/>
+      <w:pPr>
+        <w:ind w:left="4320" w:hanging="360"/>
+      </w:pPr>
+      <w:rPr>
+        <w:rFonts w:ascii="Wingdings" w:hAnsi="Wingdings" w:hint="default"/>
+      </w:rPr>
+    </w:lvl>
+    <w:lvl w:ilvl="6" w:tplc="40090001" w:tentative="1">
+      <w:start w:val="1"/>
+      <w:numFmt w:val="bullet"/>
+      <w:lvlText w:val=""/>
+      <w:lvlJc w:val="left"/>
+      <w:pPr>
+        <w:ind w:left="5040" w:hanging="360"/>
+      </w:pPr>
+      <w:rPr>
+        <w:rFonts w:ascii="Symbol" w:hAnsi="Symbol" w:hint="default"/>
+      </w:rPr>
+    </w:lvl>
+    <w:lvl w:ilvl="7" w:tplc="40090003" w:tentative="1">
+      <w:start w:val="1"/>
+      <w:numFmt w:val="bullet"/>
+      <w:lvlText w:val="o"/>
+      <w:lvlJc w:val="left"/>
+      <w:pPr>
+        <w:ind w:left="5760" w:hanging="360"/>
+      </w:pPr>
+      <w:rPr>
+        <w:rFonts w:ascii="Courier New" w:hAnsi="Courier New" w:cs="Courier New" w:hint="default"/>
+      </w:rPr>
+    </w:lvl>
+    <w:lvl w:ilvl="8" w:tplc="40090005" w:tentative="1">
+      <w:start w:val="1"/>
+      <w:numFmt w:val="bullet"/>
+      <w:lvlText w:val=""/>
+      <w:lvlJc w:val="left"/>
+      <w:pPr>
+        <w:ind w:left="6480" w:hanging="360"/>
+      </w:pPr>
+      <w:rPr>
+        <w:rFonts w:ascii="Wingdings" w:hAnsi="Wingdings" w:hint="default"/>
+      </w:rPr>
     </w:lvl>
   </w:abstractNum>
   <w:num w:numId="1">
     <w:abstractNumId w:val="0"/>
   </w:num>
   <w:num w:numId="2">
+    <w:abstractNumId w:val="5"/>
+  </w:num>
+  <w:num w:numId="3">
     <w:abstractNumId w:val="2"/>
   </w:num>
-  <w:num w:numId="3">
+  <w:num w:numId="4">
+    <w:abstractNumId w:val="3"/>
+  </w:num>
+  <w:num w:numId="5">
+    <w:abstractNumId w:val="4"/>
+  </w:num>
+  <w:num w:numId="6">
+    <w:abstractNumId w:val="6"/>
+  </w:num>
+  <w:num w:numId="7">
     <w:abstractNumId w:val="1"/>
   </w:num>
 </w:numbering>
+</file>
+
+<file path=word/people.xml><?xml version="1.0" encoding="utf-8"?>
+<w15:people xmlns:wpc="http://schemas.microsoft.com/office/word/2010/wordprocessingCanvas" xmlns:mc="http://schemas.openxmlformats.org/markup-compatibility/2006" xmlns:o="urn:schemas-microsoft-com:office:office" xmlns:r="http://schemas.openxmlformats.org/officeDocument/2006/relationships" xmlns:m="http://schemas.openxmlformats.org/officeDocument/2006/math" xmlns:v="urn:schemas-microsoft-com:vml" xmlns:wp14="http://schemas.microsoft.com/office/word/2010/wordprocessingDrawing" xmlns:wp="http://schemas.openxmlformats.org/drawingml/2006/wordprocessingDrawing" xmlns:w10="urn:schemas-microsoft-com:office:word" xmlns:w="http://schemas.openxmlformats.org/wordprocessingml/2006/main" xmlns:w14="http://schemas.microsoft.com/office/word/2010/wordml" xmlns:w15="http://schemas.microsoft.com/office/word/2012/wordml" xmlns:wpg="http://schemas.microsoft.com/office/word/2010/wordprocessingGroup" xmlns:wpi="http://schemas.microsoft.com/office/word/2010/wordprocessingInk" xmlns:wne="http://schemas.microsoft.com/office/word/2006/wordml" xmlns:wps="http://schemas.microsoft.com/office/word/2010/wordprocessingShape" mc:Ignorable="w14 w15 wp14">
+  <w15:person w15:author="Navin Subramani">
+    <w15:presenceInfo w15:providerId="AD" w15:userId="S-1-5-21-876141270-2468863112-1133192851-1198"/>
+  </w15:person>
+</w15:people>
 </file>
 
 <file path=word/styles.xml><?xml version="1.0" encoding="utf-8"?>
@@ -2684,6 +3324,104 @@
       <w:color w:val="2E74B5" w:themeColor="accent1" w:themeShade="BF"/>
     </w:rPr>
   </w:style>
+  <w:style w:type="character" w:styleId="CommentReference">
+    <w:name w:val="annotation reference"/>
+    <w:basedOn w:val="DefaultParagraphFont"/>
+    <w:uiPriority w:val="99"/>
+    <w:semiHidden/>
+    <w:unhideWhenUsed/>
+    <w:rsid w:val="00CD5451"/>
+    <w:rPr>
+      <w:sz w:val="16"/>
+      <w:szCs w:val="16"/>
+    </w:rPr>
+  </w:style>
+  <w:style w:type="paragraph" w:styleId="CommentText">
+    <w:name w:val="annotation text"/>
+    <w:basedOn w:val="Normal"/>
+    <w:link w:val="CommentTextChar"/>
+    <w:uiPriority w:val="99"/>
+    <w:semiHidden/>
+    <w:unhideWhenUsed/>
+    <w:rsid w:val="00CD5451"/>
+    <w:pPr>
+      <w:spacing w:line="240" w:lineRule="auto"/>
+    </w:pPr>
+    <w:rPr>
+      <w:sz w:val="20"/>
+      <w:szCs w:val="20"/>
+    </w:rPr>
+  </w:style>
+  <w:style w:type="character" w:customStyle="1" w:styleId="CommentTextChar">
+    <w:name w:val="Comment Text Char"/>
+    <w:basedOn w:val="DefaultParagraphFont"/>
+    <w:link w:val="CommentText"/>
+    <w:uiPriority w:val="99"/>
+    <w:semiHidden/>
+    <w:rsid w:val="00CD5451"/>
+    <w:rPr>
+      <w:sz w:val="20"/>
+      <w:szCs w:val="20"/>
+    </w:rPr>
+  </w:style>
+  <w:style w:type="paragraph" w:styleId="CommentSubject">
+    <w:name w:val="annotation subject"/>
+    <w:basedOn w:val="CommentText"/>
+    <w:next w:val="CommentText"/>
+    <w:link w:val="CommentSubjectChar"/>
+    <w:uiPriority w:val="99"/>
+    <w:semiHidden/>
+    <w:unhideWhenUsed/>
+    <w:rsid w:val="00CD5451"/>
+    <w:rPr>
+      <w:b/>
+      <w:bCs/>
+    </w:rPr>
+  </w:style>
+  <w:style w:type="character" w:customStyle="1" w:styleId="CommentSubjectChar">
+    <w:name w:val="Comment Subject Char"/>
+    <w:basedOn w:val="CommentTextChar"/>
+    <w:link w:val="CommentSubject"/>
+    <w:uiPriority w:val="99"/>
+    <w:semiHidden/>
+    <w:rsid w:val="00CD5451"/>
+    <w:rPr>
+      <w:b/>
+      <w:bCs/>
+      <w:sz w:val="20"/>
+      <w:szCs w:val="20"/>
+    </w:rPr>
+  </w:style>
+  <w:style w:type="paragraph" w:styleId="BalloonText">
+    <w:name w:val="Balloon Text"/>
+    <w:basedOn w:val="Normal"/>
+    <w:link w:val="BalloonTextChar"/>
+    <w:uiPriority w:val="99"/>
+    <w:semiHidden/>
+    <w:unhideWhenUsed/>
+    <w:rsid w:val="00CD5451"/>
+    <w:pPr>
+      <w:spacing w:after="0" w:line="240" w:lineRule="auto"/>
+    </w:pPr>
+    <w:rPr>
+      <w:rFonts w:ascii="Segoe UI" w:hAnsi="Segoe UI" w:cs="Segoe UI"/>
+      <w:sz w:val="18"/>
+      <w:szCs w:val="18"/>
+    </w:rPr>
+  </w:style>
+  <w:style w:type="character" w:customStyle="1" w:styleId="BalloonTextChar">
+    <w:name w:val="Balloon Text Char"/>
+    <w:basedOn w:val="DefaultParagraphFont"/>
+    <w:link w:val="BalloonText"/>
+    <w:uiPriority w:val="99"/>
+    <w:semiHidden/>
+    <w:rsid w:val="00CD5451"/>
+    <w:rPr>
+      <w:rFonts w:ascii="Segoe UI" w:hAnsi="Segoe UI" w:cs="Segoe UI"/>
+      <w:sz w:val="18"/>
+      <w:szCs w:val="18"/>
+    </w:rPr>
+  </w:style>
 </w:styles>
 </file>
 
@@ -2953,7 +3691,7 @@
 </file>
 
 <file path=customXml/itemProps1.xml><?xml version="1.0" encoding="utf-8"?>
-<ds:datastoreItem xmlns:ds="http://schemas.openxmlformats.org/officeDocument/2006/customXml" ds:itemID="{BFAE1171-DE68-4C47-84D1-A3EE29F79736}">
+<ds:datastoreItem xmlns:ds="http://schemas.openxmlformats.org/officeDocument/2006/customXml" ds:itemID="{FCAB9275-AB49-4A40-B508-163C8846E7F9}">
   <ds:schemaRefs>
     <ds:schemaRef ds:uri="http://schemas.openxmlformats.org/officeDocument/2006/bibliography"/>
   </ds:schemaRefs>

</xml_diff>